<commit_message>
Version con sesiones de usuario
</commit_message>
<xml_diff>
--- a/Comandos Uso.docx
+++ b/Comandos Uso.docx
@@ -46,385 +46,203 @@
       </w:r>
     </w:p>
     <w:p>
-      <w:proofErr w:type="spellStart"/>
-      <w:r>
-        <w:t>Working</w:t>
-      </w:r>
-      <w:proofErr w:type="spellEnd"/>
+      <w:r>
+        <w:t>Working directory -</w:t>
+      </w:r>
+      <w:r>
+        <w:t>WD-</w:t>
+      </w:r>
+      <w:r>
+        <w:t>Es el área d</w:t>
+      </w:r>
+      <w:r>
+        <w:t>onde se trabaja con todos los archivos</w:t>
+      </w:r>
+      <w:r>
+        <w:t>.</w:t>
+      </w:r>
+    </w:p>
+    <w:p>
+      <w:r>
+        <w:t>Staging área -</w:t>
+      </w:r>
+      <w:r>
+        <w:t>SA-</w:t>
+      </w:r>
+      <w:r>
+        <w:t>Área donde d</w:t>
+      </w:r>
+      <w:r>
+        <w:t>onde se están agregando todos los archivos preparados para guardarlos</w:t>
+      </w:r>
+      <w:r>
+        <w:t>.</w:t>
+      </w:r>
+    </w:p>
+    <w:p>
+      <w:r>
+        <w:t>Repository-snapshot</w:t>
+      </w:r>
+      <w:r>
+        <w:t xml:space="preserve"> –Donde se guarda nuestro trabajo versionado.</w:t>
+      </w:r>
+    </w:p>
+    <w:p>
+      <w:r>
+        <w:t>Git init –</w:t>
+      </w:r>
+      <w:r>
+        <w:t xml:space="preserve">Comando que permite </w:t>
+      </w:r>
+      <w:r>
+        <w:t>Iniciar un proyecto nuevo o ya creado para empezar utilizar git</w:t>
+      </w:r>
+      <w:r>
+        <w:t>.</w:t>
+      </w:r>
+    </w:p>
+    <w:p>
+      <w:r>
+        <w:t xml:space="preserve">Git add – </w:t>
+      </w:r>
+      <w:r>
+        <w:t>Comando que permite p</w:t>
+      </w:r>
+      <w:r>
+        <w:t>asar</w:t>
+      </w:r>
+      <w:r>
+        <w:t xml:space="preserve"> nuestro trabajo </w:t>
+      </w:r>
+      <w:r>
+        <w:t xml:space="preserve"> del </w:t>
+      </w:r>
+      <w:r>
+        <w:t xml:space="preserve">Working directory  </w:t>
+      </w:r>
+      <w:r>
+        <w:t>a</w:t>
+      </w:r>
+      <w:r>
+        <w:t>l</w:t>
+      </w:r>
       <w:r>
         <w:t xml:space="preserve"> </w:t>
       </w:r>
-      <w:proofErr w:type="spellStart"/>
-      <w:r>
-        <w:t>directory</w:t>
-      </w:r>
-      <w:proofErr w:type="spellEnd"/>
-      <w:r>
-        <w:t xml:space="preserve"> -</w:t>
-      </w:r>
-      <w:r>
-        <w:t>WD-</w:t>
-      </w:r>
-      <w:r>
-        <w:t>Es el área d</w:t>
-      </w:r>
-      <w:r>
-        <w:t>onde se trabaja con todos los archivos</w:t>
+      <w:r>
+        <w:t>Staging área</w:t>
+      </w:r>
+    </w:p>
+    <w:p>
+      <w:r>
+        <w:t>Git status –</w:t>
+      </w:r>
+      <w:r>
+        <w:t>Comando que permite</w:t>
+      </w:r>
+      <w:r>
+        <w:t xml:space="preserve"> ver el estado de los archivos si están en el </w:t>
+      </w:r>
+      <w:r>
+        <w:t>Working directory  o Staging área</w:t>
+      </w:r>
+    </w:p>
+    <w:p>
+      <w:r>
+        <w:t xml:space="preserve">Git commit –Comando que permite </w:t>
+      </w:r>
+      <w:r>
+        <w:t xml:space="preserve">pasar del </w:t>
+      </w:r>
+      <w:r>
+        <w:t>Staging área a repository</w:t>
+      </w:r>
+    </w:p>
+    <w:p>
+      <w:r>
+        <w:t>Git push –</w:t>
+      </w:r>
+      <w:r>
+        <w:t xml:space="preserve">Comando que permite </w:t>
+      </w:r>
+      <w:r>
+        <w:t>subir</w:t>
+      </w:r>
+      <w:r>
+        <w:t xml:space="preserve"> los archivos</w:t>
+      </w:r>
+      <w:r>
+        <w:t xml:space="preserve"> a un repositorio remoto</w:t>
+      </w:r>
+    </w:p>
+    <w:p>
+      <w:r>
+        <w:t xml:space="preserve">Git </w:t>
+      </w:r>
+      <w:r>
+        <w:t xml:space="preserve">pull- </w:t>
+      </w:r>
+      <w:r>
+        <w:t xml:space="preserve">Comando que permite ver los </w:t>
+      </w:r>
+      <w:r>
+        <w:t>cambios de otros desarrolladores</w:t>
+      </w:r>
+    </w:p>
+    <w:p>
+      <w:r>
+        <w:t>Git</w:t>
+      </w:r>
+      <w:r>
+        <w:t xml:space="preserve"> </w:t>
+      </w:r>
+      <w:r>
+        <w:t xml:space="preserve">clone </w:t>
+      </w:r>
+      <w:r>
+        <w:t>–</w:t>
+      </w:r>
+      <w:r>
+        <w:t xml:space="preserve"> </w:t>
+      </w:r>
+      <w:r>
+        <w:t>Comando que permite hacer una copia remota.</w:t>
+      </w:r>
+    </w:p>
+    <w:p>
+      <w:r>
+        <w:t xml:space="preserve">Git log – </w:t>
+      </w:r>
+      <w:r>
+        <w:t>Comando que permite ver los repositorios creados.</w:t>
+      </w:r>
+    </w:p>
+    <w:p>
+      <w:r>
+        <w:t xml:space="preserve">Git checkout – archivo – </w:t>
+      </w:r>
+      <w:r>
+        <w:t xml:space="preserve">Comando que permite </w:t>
+      </w:r>
+      <w:r>
+        <w:t>regresa</w:t>
+      </w:r>
+      <w:r>
+        <w:t>r</w:t>
+      </w:r>
+      <w:r>
+        <w:t xml:space="preserve"> los cambios como estaban anteriormente</w:t>
+      </w:r>
+      <w:r>
+        <w:t xml:space="preserve"> o cambia de proyecto</w:t>
       </w:r>
       <w:r>
         <w:t>.</w:t>
       </w:r>
     </w:p>
     <w:p>
-      <w:proofErr w:type="spellStart"/>
-      <w:r>
-        <w:t>Staging</w:t>
-      </w:r>
-      <w:proofErr w:type="spellEnd"/>
-      <w:r>
-        <w:t xml:space="preserve"> área -</w:t>
-      </w:r>
-      <w:r>
-        <w:t>SA-</w:t>
-      </w:r>
-      <w:r>
-        <w:t xml:space="preserve">Área donde </w:t>
-      </w:r>
-      <w:proofErr w:type="spellStart"/>
-      <w:r>
-        <w:t>d</w:t>
-      </w:r>
-      <w:r>
-        <w:t>onde</w:t>
-      </w:r>
-      <w:proofErr w:type="spellEnd"/>
-      <w:r>
-        <w:t xml:space="preserve"> se están agregando todos los archivos preparados para guardarlos</w:t>
-      </w:r>
-      <w:r>
-        <w:t>.</w:t>
-      </w:r>
-    </w:p>
-    <w:p>
-      <w:proofErr w:type="spellStart"/>
-      <w:r>
-        <w:t>Repository-snapshot</w:t>
-      </w:r>
-      <w:proofErr w:type="spellEnd"/>
-      <w:r>
-        <w:t xml:space="preserve"> –Donde se guarda nuestro trabajo versionado.</w:t>
-      </w:r>
-    </w:p>
-    <w:p>
-      <w:proofErr w:type="spellStart"/>
-      <w:r>
-        <w:t>Git</w:t>
-      </w:r>
-      <w:proofErr w:type="spellEnd"/>
-      <w:r>
-        <w:t xml:space="preserve"> </w:t>
-      </w:r>
-      <w:proofErr w:type="spellStart"/>
-      <w:r>
-        <w:t>init</w:t>
-      </w:r>
-      <w:proofErr w:type="spellEnd"/>
-      <w:r>
-        <w:t xml:space="preserve"> –</w:t>
-      </w:r>
-      <w:r>
-        <w:t xml:space="preserve">Comando que permite </w:t>
-      </w:r>
-      <w:r>
-        <w:t xml:space="preserve">Iniciar un proyecto nuevo o ya creado para empezar utilizar </w:t>
-      </w:r>
-      <w:proofErr w:type="spellStart"/>
-      <w:r>
-        <w:t>git</w:t>
-      </w:r>
-      <w:proofErr w:type="spellEnd"/>
-      <w:r>
-        <w:t>.</w:t>
-      </w:r>
-    </w:p>
-    <w:p>
-      <w:proofErr w:type="spellStart"/>
-      <w:r>
-        <w:t>Git</w:t>
-      </w:r>
-      <w:proofErr w:type="spellEnd"/>
-      <w:r>
-        <w:t xml:space="preserve"> </w:t>
-      </w:r>
-      <w:proofErr w:type="spellStart"/>
-      <w:r>
-        <w:t>add</w:t>
-      </w:r>
-      <w:proofErr w:type="spellEnd"/>
-      <w:r>
-        <w:t xml:space="preserve"> – </w:t>
-      </w:r>
-      <w:r>
-        <w:t>Comando que permite p</w:t>
-      </w:r>
-      <w:r>
-        <w:t>asar</w:t>
-      </w:r>
-      <w:r>
-        <w:t xml:space="preserve"> nuestro trabajo </w:t>
-      </w:r>
-      <w:r>
-        <w:t xml:space="preserve"> del </w:t>
-      </w:r>
-      <w:proofErr w:type="spellStart"/>
-      <w:r>
-        <w:t>Working</w:t>
-      </w:r>
-      <w:proofErr w:type="spellEnd"/>
-      <w:r>
-        <w:t xml:space="preserve"> </w:t>
-      </w:r>
-      <w:proofErr w:type="spellStart"/>
-      <w:r>
-        <w:t>directory</w:t>
-      </w:r>
-      <w:proofErr w:type="spellEnd"/>
-      <w:r>
-        <w:t xml:space="preserve">  </w:t>
-      </w:r>
-      <w:r>
-        <w:t>a</w:t>
-      </w:r>
-      <w:r>
-        <w:t>l</w:t>
-      </w:r>
-      <w:r>
-        <w:t xml:space="preserve"> </w:t>
-      </w:r>
-      <w:proofErr w:type="spellStart"/>
-      <w:r>
-        <w:t>Staging</w:t>
-      </w:r>
-      <w:proofErr w:type="spellEnd"/>
-      <w:r>
-        <w:t xml:space="preserve"> área</w:t>
-      </w:r>
-    </w:p>
-    <w:p>
-      <w:proofErr w:type="spellStart"/>
-      <w:r>
-        <w:t>Git</w:t>
-      </w:r>
-      <w:proofErr w:type="spellEnd"/>
-      <w:r>
-        <w:t xml:space="preserve"> status –</w:t>
-      </w:r>
-      <w:r>
-        <w:t>Comando que permite</w:t>
-      </w:r>
-      <w:r>
-        <w:t xml:space="preserve"> ver el estado de los archivos si están en el </w:t>
-      </w:r>
-      <w:proofErr w:type="spellStart"/>
-      <w:r>
-        <w:t>Working</w:t>
-      </w:r>
-      <w:proofErr w:type="spellEnd"/>
-      <w:r>
-        <w:t xml:space="preserve"> </w:t>
-      </w:r>
-      <w:proofErr w:type="spellStart"/>
-      <w:r>
-        <w:t>directory</w:t>
-      </w:r>
-      <w:proofErr w:type="spellEnd"/>
-      <w:r>
-        <w:t xml:space="preserve">  o </w:t>
-      </w:r>
-      <w:proofErr w:type="spellStart"/>
-      <w:r>
-        <w:t>Staging</w:t>
-      </w:r>
-      <w:proofErr w:type="spellEnd"/>
-      <w:r>
-        <w:t xml:space="preserve"> área</w:t>
-      </w:r>
-    </w:p>
-    <w:p>
-      <w:proofErr w:type="spellStart"/>
-      <w:r>
-        <w:t>Git</w:t>
-      </w:r>
-      <w:proofErr w:type="spellEnd"/>
-      <w:r>
-        <w:t xml:space="preserve"> </w:t>
-      </w:r>
-      <w:proofErr w:type="spellStart"/>
-      <w:r>
-        <w:t>commit</w:t>
-      </w:r>
-      <w:proofErr w:type="spellEnd"/>
-      <w:r>
-        <w:t xml:space="preserve"> –Comando que permite </w:t>
-      </w:r>
-      <w:r>
-        <w:t xml:space="preserve">pasar del </w:t>
-      </w:r>
-      <w:proofErr w:type="spellStart"/>
-      <w:r>
-        <w:t>Staging</w:t>
-      </w:r>
-      <w:proofErr w:type="spellEnd"/>
-      <w:r>
-        <w:t xml:space="preserve"> área a </w:t>
-      </w:r>
-      <w:proofErr w:type="spellStart"/>
-      <w:r>
-        <w:t>repository</w:t>
-      </w:r>
-      <w:proofErr w:type="spellEnd"/>
-    </w:p>
-    <w:p>
-      <w:proofErr w:type="spellStart"/>
-      <w:r>
-        <w:t>Git</w:t>
-      </w:r>
-      <w:proofErr w:type="spellEnd"/>
-      <w:r>
-        <w:t xml:space="preserve"> </w:t>
-      </w:r>
-      <w:proofErr w:type="spellStart"/>
-      <w:r>
-        <w:t>push</w:t>
-      </w:r>
-      <w:proofErr w:type="spellEnd"/>
-      <w:r>
-        <w:t xml:space="preserve"> –</w:t>
-      </w:r>
-      <w:r>
-        <w:t xml:space="preserve">Comando que permite </w:t>
-      </w:r>
-      <w:r>
-        <w:t>subir</w:t>
-      </w:r>
-      <w:r>
-        <w:t xml:space="preserve"> los archivos</w:t>
-      </w:r>
-      <w:r>
-        <w:t xml:space="preserve"> a un repositorio remoto</w:t>
-      </w:r>
-    </w:p>
-    <w:p>
-      <w:proofErr w:type="spellStart"/>
-      <w:r>
-        <w:t>Git</w:t>
-      </w:r>
-      <w:proofErr w:type="spellEnd"/>
-      <w:r>
-        <w:t xml:space="preserve"> </w:t>
-      </w:r>
-      <w:proofErr w:type="spellStart"/>
-      <w:r>
-        <w:t>pull</w:t>
-      </w:r>
-      <w:proofErr w:type="spellEnd"/>
-      <w:r>
-        <w:t xml:space="preserve">- </w:t>
-      </w:r>
-      <w:r>
-        <w:t xml:space="preserve">Comando que permite ver los </w:t>
-      </w:r>
-      <w:r>
-        <w:t>cambios de otros desarrolladores</w:t>
-      </w:r>
-    </w:p>
-    <w:p>
-      <w:proofErr w:type="spellStart"/>
-      <w:r>
-        <w:t>Git</w:t>
-      </w:r>
-      <w:proofErr w:type="spellEnd"/>
-      <w:r>
-        <w:t xml:space="preserve"> </w:t>
-      </w:r>
-      <w:r>
-        <w:t xml:space="preserve">clone </w:t>
-      </w:r>
-      <w:r>
-        <w:t>–</w:t>
-      </w:r>
-      <w:r>
-        <w:t xml:space="preserve"> </w:t>
-      </w:r>
-      <w:r>
-        <w:t>Comando que permite hacer una copia remota.</w:t>
-      </w:r>
-    </w:p>
-    <w:p>
-      <w:proofErr w:type="spellStart"/>
-      <w:r>
-        <w:t>Git</w:t>
-      </w:r>
-      <w:proofErr w:type="spellEnd"/>
-      <w:r>
-        <w:t xml:space="preserve"> log – </w:t>
-      </w:r>
-      <w:r>
-        <w:t>Comando que permite ver los repositorios creados.</w:t>
-      </w:r>
-    </w:p>
-    <w:p>
-      <w:proofErr w:type="spellStart"/>
-      <w:r>
-        <w:t>Git</w:t>
-      </w:r>
-      <w:proofErr w:type="spellEnd"/>
-      <w:r>
-        <w:t xml:space="preserve"> </w:t>
-      </w:r>
-      <w:proofErr w:type="spellStart"/>
-      <w:r>
-        <w:t>checkout</w:t>
-      </w:r>
-      <w:proofErr w:type="spellEnd"/>
-      <w:r>
-        <w:t xml:space="preserve"> – archivo – </w:t>
-      </w:r>
-      <w:r>
-        <w:t xml:space="preserve">Comando que permite </w:t>
-      </w:r>
-      <w:r>
-        <w:t>regresa</w:t>
-      </w:r>
-      <w:r>
-        <w:t>r</w:t>
-      </w:r>
-      <w:r>
-        <w:t xml:space="preserve"> los cambios como estaban anteriormente</w:t>
-      </w:r>
-      <w:r>
-        <w:t xml:space="preserve"> o cambia de proyecto</w:t>
-      </w:r>
-      <w:r>
-        <w:t>.</w:t>
-      </w:r>
-    </w:p>
-    <w:p>
-      <w:proofErr w:type="spellStart"/>
-      <w:r>
-        <w:t>Git</w:t>
-      </w:r>
-      <w:proofErr w:type="spellEnd"/>
-      <w:r>
-        <w:t xml:space="preserve"> </w:t>
-      </w:r>
-      <w:proofErr w:type="spellStart"/>
-      <w:r>
-        <w:t>diff</w:t>
-      </w:r>
-      <w:proofErr w:type="spellEnd"/>
-      <w:r>
-        <w:t xml:space="preserve"> archivo </w:t>
+      <w:r>
+        <w:t xml:space="preserve">Git diff archivo </w:t>
       </w:r>
       <w:r>
         <w:t>–</w:t>
@@ -454,13 +272,8 @@
     </w:p>
     <w:p>
       <w:r>
-        <w:t>.</w:t>
-      </w:r>
-      <w:proofErr w:type="spellStart"/>
-      <w:r>
-        <w:t>getignore</w:t>
-      </w:r>
-      <w:proofErr w:type="spellEnd"/>
+        <w:t>.getignore</w:t>
+      </w:r>
     </w:p>
     <w:p>
       <w:r>
@@ -471,21 +284,8 @@
       </w:r>
     </w:p>
     <w:p>
-      <w:proofErr w:type="spellStart"/>
-      <w:r>
-        <w:t>Git</w:t>
-      </w:r>
-      <w:proofErr w:type="spellEnd"/>
-      <w:r>
-        <w:t xml:space="preserve"> </w:t>
-      </w:r>
-      <w:proofErr w:type="spellStart"/>
-      <w:r>
-        <w:t>branch</w:t>
-      </w:r>
-      <w:proofErr w:type="spellEnd"/>
-      <w:r>
-        <w:t xml:space="preserve"> –</w:t>
+      <w:r>
+        <w:t>Git branch –</w:t>
       </w:r>
       <w:r>
         <w:t xml:space="preserve">Comando que permite </w:t>
@@ -524,7 +324,6 @@
           <w:lang w:eastAsia="es-MX"/>
         </w:rPr>
       </w:pPr>
-      <w:proofErr w:type="spellStart"/>
       <w:proofErr w:type="gramStart"/>
       <w:r>
         <w:rPr>
@@ -536,7 +335,6 @@
         </w:rPr>
         <w:t>remote</w:t>
       </w:r>
-      <w:proofErr w:type="spellEnd"/>
       <w:proofErr w:type="gramEnd"/>
       <w:r>
         <w:rPr>
@@ -546,9 +344,8 @@
           <w:szCs w:val="21"/>
           <w:lang w:eastAsia="es-MX"/>
         </w:rPr>
-        <w:t xml:space="preserve"> </w:t>
-      </w:r>
-      <w:proofErr w:type="spellStart"/>
+        <w:t xml:space="preserve"> add</w:t>
+      </w:r>
       <w:r>
         <w:rPr>
           <w:rFonts w:ascii="Consolas" w:eastAsia="Times New Roman" w:hAnsi="Consolas" w:cs="Consolas"/>
@@ -557,36 +354,15 @@
           <w:szCs w:val="21"/>
           <w:lang w:eastAsia="es-MX"/>
         </w:rPr>
-        <w:t>add</w:t>
-      </w:r>
-      <w:proofErr w:type="spellEnd"/>
-      <w:r>
-        <w:rPr>
-          <w:rFonts w:ascii="Consolas" w:eastAsia="Times New Roman" w:hAnsi="Consolas" w:cs="Consolas"/>
-          <w:color w:val="24292E"/>
-          <w:sz w:val="21"/>
-          <w:szCs w:val="21"/>
-          <w:lang w:eastAsia="es-MX"/>
-        </w:rPr>
         <w:t xml:space="preserve"> </w:t>
       </w:r>
-      <w:proofErr w:type="spellStart"/>
       <w:r>
         <w:rPr>
           <w:rFonts w:ascii="Lucida Console" w:hAnsi="Lucida Console" w:cs="Lucida Console"/>
           <w:sz w:val="18"/>
           <w:szCs w:val="18"/>
         </w:rPr>
-        <w:t>origin</w:t>
-      </w:r>
-      <w:proofErr w:type="spellEnd"/>
-      <w:r>
-        <w:rPr>
-          <w:rFonts w:ascii="Lucida Console" w:hAnsi="Lucida Console" w:cs="Lucida Console"/>
-          <w:sz w:val="18"/>
-          <w:szCs w:val="18"/>
-        </w:rPr>
-        <w:t xml:space="preserve"> </w:t>
+        <w:t xml:space="preserve">origin </w:t>
       </w:r>
       <w:r>
         <w:rPr>
@@ -652,7 +428,6 @@
           <w:lang w:val="en-US"/>
         </w:rPr>
       </w:pPr>
-      <w:proofErr w:type="spellStart"/>
       <w:proofErr w:type="gramStart"/>
       <w:r>
         <w:rPr>
@@ -663,7 +438,6 @@
         </w:rPr>
         <w:t>git</w:t>
       </w:r>
-      <w:proofErr w:type="spellEnd"/>
       <w:proofErr w:type="gramEnd"/>
       <w:r>
         <w:rPr>
@@ -714,7 +488,6 @@
           <w:lang w:val="en-US"/>
         </w:rPr>
       </w:pPr>
-      <w:proofErr w:type="spellStart"/>
       <w:r>
         <w:rPr>
           <w:rFonts w:ascii="Lucida Console" w:hAnsi="Lucida Console" w:cs="Lucida Console"/>
@@ -722,17 +495,7 @@
           <w:szCs w:val="18"/>
           <w:lang w:val="en-US"/>
         </w:rPr>
-        <w:t>git</w:t>
-      </w:r>
-      <w:proofErr w:type="spellEnd"/>
-      <w:r>
-        <w:rPr>
-          <w:rFonts w:ascii="Lucida Console" w:hAnsi="Lucida Console" w:cs="Lucida Console"/>
-          <w:sz w:val="18"/>
-          <w:szCs w:val="18"/>
-          <w:lang w:val="en-US"/>
-        </w:rPr>
-        <w:t xml:space="preserve"> push -u origin master</w:t>
+        <w:t>git push -u origin master</w:t>
       </w:r>
     </w:p>
     <w:p>
@@ -828,7 +591,6 @@
     <w:p>
       <w:pPr>
         <w:rPr>
-          <w:rStyle w:val="Hipervnculo"/>
           <w:lang w:val="en-US"/>
         </w:rPr>
       </w:pPr>
@@ -841,29 +603,6 @@
           <w:t>https://www.youtube.com/watch?v=HiXLkL42tMU&amp;t=2674s</w:t>
         </w:r>
       </w:hyperlink>
-    </w:p>
-    <w:p>
-      <w:pPr>
-        <w:rPr>
-          <w:lang w:val="en-US"/>
-        </w:rPr>
-      </w:pPr>
-      <w:hyperlink r:id="rId8" w:history="1">
-        <w:r>
-          <w:rPr>
-            <w:rStyle w:val="Hipervnculo"/>
-            <w:lang w:val="en-US"/>
-          </w:rPr>
-          <w:t>https://www.youtube.com/watch?v=Z0D6KV8ze8k</w:t>
-        </w:r>
-      </w:hyperlink>
-    </w:p>
-    <w:p>
-      <w:pPr>
-        <w:rPr>
-          <w:lang w:val="en-US"/>
-        </w:rPr>
-      </w:pPr>
       <w:bookmarkStart w:id="0" w:name="_GoBack"/>
       <w:bookmarkEnd w:id="0"/>
     </w:p>

</xml_diff>